<commit_message>
update to v3.0.1 beta
</commit_message>
<xml_diff>
--- a/AQ Batt Monitor Werte.docx
+++ b/AQ Batt Monitor Werte.docx
@@ -32,10 +32,121 @@
           <w:sz w:val="24"/>
           <w:u w:val="single"/>
         </w:rPr>
-        <w:t xml:space="preserve"> (v2</w:t>
+        <w:t xml:space="preserve"> (v2 </w:t>
+      </w:r>
+      <w:proofErr w:type="spellStart"/>
+      <w:r>
+        <w:rPr>
+          <w:b/>
+          <w:sz w:val="24"/>
+          <w:u w:val="single"/>
+        </w:rPr>
+        <w:t>Mega</w:t>
+      </w:r>
+      <w:proofErr w:type="spellEnd"/>
+      <w:r>
+        <w:rPr>
+          <w:b/>
+          <w:sz w:val="24"/>
+          <w:u w:val="single"/>
+        </w:rPr>
+        <w:t>, Graupner E-</w:t>
+      </w:r>
+      <w:proofErr w:type="spellStart"/>
+      <w:r>
+        <w:rPr>
+          <w:b/>
+          <w:sz w:val="24"/>
+          <w:u w:val="single"/>
+        </w:rPr>
+        <w:t>Props</w:t>
+      </w:r>
+      <w:proofErr w:type="spellEnd"/>
+      <w:r>
+        <w:rPr>
+          <w:b/>
+          <w:sz w:val="24"/>
+          <w:u w:val="single"/>
+        </w:rPr>
+        <w:t>)</w:t>
+      </w:r>
+      <w:r>
+        <w:rPr>
+          <w:b/>
+          <w:sz w:val="24"/>
+          <w:u w:val="single"/>
+        </w:rPr>
+        <w:t>:</w:t>
+      </w:r>
+    </w:p>
+    <w:p/>
+    <w:p>
+      <w:r>
+        <w:t>AREF: 4.</w:t>
+      </w:r>
+      <w:r>
+        <w:t>98</w:t>
       </w:r>
       <w:bookmarkStart w:id="0" w:name="_GoBack"/>
       <w:bookmarkEnd w:id="0"/>
+    </w:p>
+    <w:p>
+      <w:r>
+        <w:t>Diode: 0.</w:t>
+      </w:r>
+      <w:r>
+        <w:t>86</w:t>
+      </w:r>
+    </w:p>
+    <w:p>
+      <w:r>
+        <w:t>R1</w:t>
+      </w:r>
+      <w:r>
+        <w:t>: 14710</w:t>
+      </w:r>
+    </w:p>
+    <w:p>
+      <w:r>
+        <w:t>R2</w:t>
+      </w:r>
+      <w:r>
+        <w:t>: 7560</w:t>
+      </w:r>
+    </w:p>
+    <w:p/>
+    <w:p>
+      <w:pPr>
+        <w:rPr>
+          <w:b/>
+          <w:sz w:val="24"/>
+          <w:u w:val="single"/>
+        </w:rPr>
+      </w:pPr>
+      <w:r>
+        <w:rPr>
+          <w:b/>
+          <w:sz w:val="24"/>
+          <w:u w:val="single"/>
+        </w:rPr>
+        <w:t>(</w:t>
+      </w:r>
+      <w:r>
+        <w:rPr>
+          <w:b/>
+          <w:sz w:val="24"/>
+          <w:u w:val="single"/>
+        </w:rPr>
+        <w:t>v2</w:t>
+      </w:r>
+      <w:r>
+        <w:rPr>
+          <w:b/>
+          <w:sz w:val="24"/>
+          <w:u w:val="single"/>
+        </w:rPr>
+        <w:t>.1</w:t>
+      </w:r>
       <w:r>
         <w:rPr>
           <w:b/>
@@ -60,105 +171,16 @@
           <w:sz w:val="24"/>
           <w:u w:val="single"/>
         </w:rPr>
-        <w:t>, Graupner E-</w:t>
-      </w:r>
-      <w:proofErr w:type="spellStart"/>
-      <w:r>
-        <w:rPr>
-          <w:b/>
-          <w:sz w:val="24"/>
-          <w:u w:val="single"/>
-        </w:rPr>
-        <w:t>Props</w:t>
-      </w:r>
-      <w:proofErr w:type="spellEnd"/>
-      <w:r>
-        <w:rPr>
-          <w:b/>
-          <w:sz w:val="24"/>
-          <w:u w:val="single"/>
-        </w:rPr>
-        <w:t>)</w:t>
-      </w:r>
-      <w:r>
-        <w:rPr>
-          <w:b/>
-          <w:sz w:val="24"/>
-          <w:u w:val="single"/>
-        </w:rPr>
-        <w:t>:</w:t>
-      </w:r>
-    </w:p>
-    <w:p/>
-    <w:p>
-      <w:r>
-        <w:t>AREF: 4.</w:t>
-      </w:r>
-      <w:r>
-        <w:t>98</w:t>
-      </w:r>
-    </w:p>
-    <w:p>
-      <w:r>
-        <w:t>Diode: 0.</w:t>
-      </w:r>
-      <w:r>
-        <w:t>86</w:t>
-      </w:r>
-    </w:p>
-    <w:p>
-      <w:r>
-        <w:t>R1</w:t>
-      </w:r>
-      <w:r>
-        <w:t>: 14710</w:t>
-      </w:r>
-    </w:p>
-    <w:p>
-      <w:r>
-        <w:t>R2</w:t>
-      </w:r>
-      <w:r>
-        <w:t>: 7560</w:t>
-      </w:r>
-    </w:p>
-    <w:p/>
-    <w:p>
-      <w:pPr>
-        <w:rPr>
-          <w:b/>
-          <w:sz w:val="24"/>
-          <w:u w:val="single"/>
-        </w:rPr>
-      </w:pPr>
-      <w:proofErr w:type="spellStart"/>
-      <w:r>
-        <w:rPr>
-          <w:b/>
-          <w:sz w:val="24"/>
-          <w:u w:val="single"/>
-        </w:rPr>
-        <w:t>Okto</w:t>
-      </w:r>
-      <w:proofErr w:type="spellEnd"/>
-      <w:r>
-        <w:rPr>
-          <w:b/>
-          <w:sz w:val="24"/>
-          <w:u w:val="single"/>
-        </w:rPr>
-        <w:t xml:space="preserve"> (v2 </w:t>
-      </w:r>
-      <w:proofErr w:type="spellStart"/>
-      <w:r>
-        <w:rPr>
-          <w:b/>
-          <w:sz w:val="24"/>
-          <w:u w:val="single"/>
-        </w:rPr>
-        <w:t>Mega</w:t>
-      </w:r>
-      <w:proofErr w:type="spellEnd"/>
+        <w:t xml:space="preserve">, </w:t>
+      </w:r>
+      <w:r>
+        <w:rPr>
+          <w:b/>
+          <w:sz w:val="24"/>
+          <w:u w:val="single"/>
+        </w:rPr>
+        <w:t>unbenutzt</w:t>
+      </w:r>
       <w:r>
         <w:rPr>
           <w:b/>

</xml_diff>

<commit_message>
Batt mon update + bugfix
</commit_message>
<xml_diff>
--- a/AQ Batt Monitor Werte.docx
+++ b/AQ Batt Monitor Werte.docx
@@ -133,42 +133,203 @@
         </w:rPr>
         <w:t>=BM_NOPIN if no sensor</w:t>
       </w:r>
+    </w:p>
+    <w:p>
+      <w:r>
+        <w:t>AREF: 4.</w:t>
+      </w:r>
+      <w:r>
+        <w:t>98</w:t>
+      </w:r>
+    </w:p>
+    <w:p>
+      <w:r>
+        <w:t>Diode: 0.</w:t>
+      </w:r>
+      <w:r>
+        <w:t>86</w:t>
+      </w:r>
+    </w:p>
+    <w:p>
+      <w:r>
+        <w:t>R1</w:t>
+      </w:r>
+      <w:r>
+        <w:t>: 14710</w:t>
+      </w:r>
+    </w:p>
+    <w:p>
+      <w:r>
+        <w:t>R2</w:t>
+      </w:r>
+      <w:r>
+        <w:t>: 7560</w:t>
+      </w:r>
+    </w:p>
+    <w:p/>
+    <w:p>
+      <w:pPr>
+        <w:rPr>
+          <w:b/>
+          <w:u w:val="single"/>
+        </w:rPr>
+      </w:pPr>
+      <w:r>
+        <w:rPr>
+          <w:b/>
+          <w:u w:val="single"/>
+        </w:rPr>
+        <w:t>Mini_1:</w:t>
+      </w:r>
+    </w:p>
+    <w:p/>
+    <w:p>
+      <w:pPr>
+        <w:rPr>
+          <w:lang w:val="en-US"/>
+        </w:rPr>
+      </w:pPr>
+      <w:r>
+        <w:rPr>
+          <w:lang w:val="en-US"/>
+        </w:rPr>
+        <w:t xml:space="preserve">#define </w:t>
+      </w:r>
+      <w:proofErr w:type="spellStart"/>
+      <w:r>
+        <w:rPr>
+          <w:lang w:val="en-US"/>
+        </w:rPr>
+        <w:t>BattCustomConfig</w:t>
+      </w:r>
+      <w:proofErr w:type="spellEnd"/>
+      <w:r>
+        <w:rPr>
+          <w:lang w:val="en-US"/>
+        </w:rPr>
+        <w:t xml:space="preserve"> DEFINE_</w:t>
+      </w:r>
+      <w:proofErr w:type="gramStart"/>
+      <w:r>
+        <w:rPr>
+          <w:lang w:val="en-US"/>
+        </w:rPr>
+        <w:t>BATTERY(</w:t>
+      </w:r>
+      <w:proofErr w:type="gramEnd"/>
+      <w:r>
+        <w:rPr>
+          <w:lang w:val="en-US"/>
+        </w:rPr>
+        <w:t xml:space="preserve">2, 0, 14.75, 0.77, BM_NOPIN, 0, 0) // </w:t>
+      </w:r>
+      <w:proofErr w:type="spellStart"/>
+      <w:r>
+        <w:rPr>
+          <w:lang w:val="en-US"/>
+        </w:rPr>
+        <w:t>cpin</w:t>
+      </w:r>
+      <w:proofErr w:type="spellEnd"/>
+      <w:r>
+        <w:rPr>
+          <w:lang w:val="en-US"/>
+        </w:rPr>
+        <w:t>=BM_NOPIN if no sensor</w:t>
+      </w:r>
+    </w:p>
+    <w:p>
+      <w:pPr>
+        <w:rPr>
+          <w:lang w:val="en-US"/>
+        </w:rPr>
+      </w:pPr>
+      <w:r>
+        <w:rPr>
+          <w:lang w:val="en-US"/>
+        </w:rPr>
+        <w:t>AREF: 4.</w:t>
+      </w:r>
+      <w:r>
+        <w:rPr>
+          <w:lang w:val="en-US"/>
+        </w:rPr>
+        <w:t>97</w:t>
+      </w:r>
+    </w:p>
+    <w:p>
+      <w:pPr>
+        <w:rPr>
+          <w:lang w:val="en-US"/>
+        </w:rPr>
+      </w:pPr>
+      <w:r>
+        <w:rPr>
+          <w:lang w:val="en-US"/>
+        </w:rPr>
+        <w:t>Diode: 0.</w:t>
+      </w:r>
+      <w:r>
+        <w:rPr>
+          <w:lang w:val="en-US"/>
+        </w:rPr>
+        <w:t>77</w:t>
+      </w:r>
       <w:bookmarkStart w:id="0" w:name="_GoBack"/>
       <w:bookmarkEnd w:id="0"/>
     </w:p>
     <w:p>
-      <w:r>
-        <w:t>AREF: 4.</w:t>
-      </w:r>
-      <w:r>
-        <w:t>98</w:t>
-      </w:r>
-    </w:p>
-    <w:p>
-      <w:r>
-        <w:t>Diode: 0.</w:t>
-      </w:r>
-      <w:r>
-        <w:t>86</w:t>
-      </w:r>
-    </w:p>
-    <w:p>
-      <w:r>
+      <w:pPr>
+        <w:rPr>
+          <w:lang w:val="en-US"/>
+        </w:rPr>
+      </w:pPr>
+      <w:r>
+        <w:rPr>
+          <w:lang w:val="en-US"/>
+        </w:rPr>
         <w:t>R1</w:t>
       </w:r>
       <w:r>
-        <w:t>: 14710</w:t>
-      </w:r>
-    </w:p>
-    <w:p>
-      <w:r>
+        <w:rPr>
+          <w:lang w:val="en-US"/>
+        </w:rPr>
+        <w:t>: 14640</w:t>
+      </w:r>
+    </w:p>
+    <w:p>
+      <w:pPr>
+        <w:rPr>
+          <w:lang w:val="en-US"/>
+        </w:rPr>
+      </w:pPr>
+      <w:r>
+        <w:rPr>
+          <w:lang w:val="en-US"/>
+        </w:rPr>
         <w:t>R2</w:t>
       </w:r>
       <w:r>
-        <w:t>: 7560</w:t>
-      </w:r>
-    </w:p>
-    <w:p/>
+        <w:rPr>
+          <w:lang w:val="en-US"/>
+        </w:rPr>
+        <w:t>: 7440</w:t>
+      </w:r>
+    </w:p>
+    <w:p>
+      <w:pPr>
+        <w:rPr>
+          <w:lang w:val="en-US"/>
+        </w:rPr>
+      </w:pPr>
+    </w:p>
+    <w:p>
+      <w:pPr>
+        <w:rPr>
+          <w:lang w:val="en-US"/>
+        </w:rPr>
+      </w:pPr>
+    </w:p>
     <w:p>
       <w:pPr>
         <w:rPr>

</xml_diff>